<commit_message>
Codigo Fuente Version Estable
</commit_message>
<xml_diff>
--- a/Proyecto Final.docx
+++ b/Proyecto Final.docx
@@ -33,8 +33,18 @@
           <w:sz w:val="44"/>
           <w:szCs w:val="44"/>
         </w:rPr>
-        <w:t>Miguel Alexis Sosa Solis</w:t>
-      </w:r>
+        <w:t xml:space="preserve">Miguel Alexis Sosa </w:t>
+      </w:r>
+      <w:proofErr w:type="spellStart"/>
+      <w:r>
+        <w:rPr>
+          <w:rFonts w:ascii="Times New Roman" w:eastAsia="Yu Mincho" w:hAnsi="Times New Roman" w:cs="Times New Roman"/>
+          <w:sz w:val="44"/>
+          <w:szCs w:val="44"/>
+        </w:rPr>
+        <w:t>Solis</w:t>
+      </w:r>
+      <w:proofErr w:type="spellEnd"/>
     </w:p>
     <w:p>
       <w:pPr>
@@ -371,7 +381,39 @@
         <w:pStyle w:val="NormalWeb"/>
       </w:pPr>
       <w:r>
-        <w:t>La empresa Daimler Truck cuenta con distintas secciones del proceso que pasa con un tractocamión después de haber sido ensamblado primero pasa por Alineación después a Touch Up, Bahías y CRC para que pueda ser vendido, por Turno Daimler Truck ensambla un promedio de 80 Tractocamiones, a este sistema se le provee de forma exponencial cada 5 minutos 1 tractocamión, el 10% significa que no tiene ninguna falla significativa y después de Touch Up va directo a CRC y el 90% hace todo el camino antes mencionado.</w:t>
+        <w:t xml:space="preserve">La empresa Daimler </w:t>
+      </w:r>
+      <w:proofErr w:type="spellStart"/>
+      <w:r>
+        <w:t>Truck</w:t>
+      </w:r>
+      <w:proofErr w:type="spellEnd"/>
+      <w:r>
+        <w:t xml:space="preserve"> cuenta con distintas secciones del proceso que pasa con un tractocamión después de haber sido ensamblado primero pasa por Alineación después a </w:t>
+      </w:r>
+      <w:proofErr w:type="spellStart"/>
+      <w:r>
+        <w:t>Touch</w:t>
+      </w:r>
+      <w:proofErr w:type="spellEnd"/>
+      <w:r>
+        <w:t xml:space="preserve"> Up, Bahías y CRC para que pueda ser vendido, por Turno Daimler </w:t>
+      </w:r>
+      <w:proofErr w:type="spellStart"/>
+      <w:r>
+        <w:t>Truck</w:t>
+      </w:r>
+      <w:proofErr w:type="spellEnd"/>
+      <w:r>
+        <w:t xml:space="preserve"> ensambla un promedio de 80 Tractocamiones, a este sistema se le provee de forma exponencial cada 5 minutos 1 tractocamión, el 10% significa que no tiene ninguna falla significativa y después de </w:t>
+      </w:r>
+      <w:proofErr w:type="spellStart"/>
+      <w:r>
+        <w:t>Touch</w:t>
+      </w:r>
+      <w:proofErr w:type="spellEnd"/>
+      <w:r>
+        <w:t xml:space="preserve"> Up va directo a CRC y el 90% hace todo el camino antes mencionado.</w:t>
       </w:r>
     </w:p>
     <w:p>
@@ -379,7 +421,15 @@
         <w:pStyle w:val="NormalWeb"/>
       </w:pPr>
       <w:r>
-        <w:t>Bahías es el área donde se realizan inspecciones, reparaciones y mantenimiento de los vehículos pesados donde hay 15 empleados pero solo 2 empleados capacitados son los encargados de darle salida a los tractocamiones hacia CRC.</w:t>
+        <w:t xml:space="preserve">Bahías es el área donde se realizan inspecciones, reparaciones y mantenimiento de los vehículos pesados donde hay 15 </w:t>
+      </w:r>
+      <w:proofErr w:type="gramStart"/>
+      <w:r>
+        <w:t>empleados</w:t>
+      </w:r>
+      <w:proofErr w:type="gramEnd"/>
+      <w:r>
+        <w:t xml:space="preserve"> pero solo 2 empleados capacitados son los encargados de darle salida a los tractocamiones hacia CRC.</w:t>
       </w:r>
     </w:p>
     <w:p>
@@ -580,7 +630,15 @@
       </w:pPr>
       <w:r>
         <w:lastRenderedPageBreak/>
-        <w:t xml:space="preserve">En Alineación y Touch Up no hay problemas en cuanto a rendimiento, </w:t>
+        <w:t xml:space="preserve">En Alineación y </w:t>
+      </w:r>
+      <w:proofErr w:type="spellStart"/>
+      <w:r>
+        <w:t>Touch</w:t>
+      </w:r>
+      <w:proofErr w:type="spellEnd"/>
+      <w:r>
+        <w:t xml:space="preserve"> Up no hay problemas en cuanto a rendimiento, </w:t>
       </w:r>
       <w:r>
         <w:t>porque</w:t>
@@ -1262,7 +1320,27 @@
           <w:sz w:val="17"/>
           <w:szCs w:val="17"/>
         </w:rPr>
-        <w:t xml:space="preserve"> population = </w:t>
+        <w:t xml:space="preserve"> </w:t>
+      </w:r>
+      <w:proofErr w:type="spellStart"/>
+      <w:r>
+        <w:rPr>
+          <w:rFonts w:ascii="Consolas" w:hAnsi="Consolas" w:cs="Courier New"/>
+          <w:color w:val="FFFFFF"/>
+          <w:sz w:val="17"/>
+          <w:szCs w:val="17"/>
+        </w:rPr>
+        <w:t>population</w:t>
+      </w:r>
+      <w:proofErr w:type="spellEnd"/>
+      <w:r>
+        <w:rPr>
+          <w:rFonts w:ascii="Consolas" w:hAnsi="Consolas" w:cs="Courier New"/>
+          <w:color w:val="FFFFFF"/>
+          <w:sz w:val="17"/>
+          <w:szCs w:val="17"/>
+        </w:rPr>
+        <w:t xml:space="preserve"> = </w:t>
       </w:r>
       <w:r>
         <w:rPr>
@@ -1465,8 +1543,31 @@
           <w:szCs w:val="17"/>
           <w:lang w:val="en-US"/>
         </w:rPr>
-        <w:t xml:space="preserve"> i_mmckm &lt;- </w:t>
-      </w:r>
+        <w:t xml:space="preserve"> </w:t>
+      </w:r>
+      <w:proofErr w:type="spellStart"/>
+      <w:r>
+        <w:rPr>
+          <w:rFonts w:ascii="Consolas" w:hAnsi="Consolas" w:cs="Courier New"/>
+          <w:color w:val="FFFFFF"/>
+          <w:sz w:val="17"/>
+          <w:szCs w:val="17"/>
+          <w:lang w:val="en-US"/>
+        </w:rPr>
+        <w:t>i_mmckm</w:t>
+      </w:r>
+      <w:proofErr w:type="spellEnd"/>
+      <w:r>
+        <w:rPr>
+          <w:rFonts w:ascii="Consolas" w:hAnsi="Consolas" w:cs="Courier New"/>
+          <w:color w:val="FFFFFF"/>
+          <w:sz w:val="17"/>
+          <w:szCs w:val="17"/>
+          <w:lang w:val="en-US"/>
+        </w:rPr>
+        <w:t xml:space="preserve"> &lt;- </w:t>
+      </w:r>
+      <w:proofErr w:type="spellStart"/>
       <w:r>
         <w:rPr>
           <w:rFonts w:ascii="Consolas" w:hAnsi="Consolas" w:cs="Courier New"/>
@@ -1485,8 +1586,21 @@
           <w:szCs w:val="17"/>
           <w:lang w:val="en-US"/>
         </w:rPr>
-        <w:t>.MMCKM(</w:t>
-      </w:r>
+        <w:t>.MMCKM</w:t>
+      </w:r>
+      <w:proofErr w:type="spellEnd"/>
+      <w:r>
+        <w:rPr>
+          <w:rFonts w:ascii="Consolas" w:hAnsi="Consolas" w:cs="Courier New"/>
+          <w:color w:val="FFFFFF"/>
+          <w:sz w:val="17"/>
+          <w:szCs w:val="17"/>
+          <w:lang w:val="en-US"/>
+        </w:rPr>
+        <w:t>(</w:t>
+      </w:r>
+      <w:proofErr w:type="spellStart"/>
+      <w:proofErr w:type="gramStart"/>
       <w:r>
         <w:rPr>
           <w:rFonts w:ascii="Consolas" w:hAnsi="Consolas" w:cs="Courier New"/>
@@ -1505,7 +1619,29 @@
           <w:szCs w:val="17"/>
           <w:lang w:val="en-US"/>
         </w:rPr>
-        <w:t>,mu,servers,K,population)</w:t>
+        <w:t>,mu</w:t>
+      </w:r>
+      <w:proofErr w:type="gramEnd"/>
+      <w:r>
+        <w:rPr>
+          <w:rFonts w:ascii="Consolas" w:hAnsi="Consolas" w:cs="Courier New"/>
+          <w:color w:val="FFFFFF"/>
+          <w:sz w:val="17"/>
+          <w:szCs w:val="17"/>
+          <w:lang w:val="en-US"/>
+        </w:rPr>
+        <w:t>,servers,K,population</w:t>
+      </w:r>
+      <w:proofErr w:type="spellEnd"/>
+      <w:r>
+        <w:rPr>
+          <w:rFonts w:ascii="Consolas" w:hAnsi="Consolas" w:cs="Courier New"/>
+          <w:color w:val="FFFFFF"/>
+          <w:sz w:val="17"/>
+          <w:szCs w:val="17"/>
+          <w:lang w:val="en-US"/>
+        </w:rPr>
+        <w:t>)</w:t>
       </w:r>
     </w:p>
     <w:p>
@@ -1574,8 +1710,31 @@
           <w:szCs w:val="17"/>
           <w:lang w:val="en-US"/>
         </w:rPr>
-        <w:t xml:space="preserve"> o_mmckm &lt;- </w:t>
-      </w:r>
+        <w:t xml:space="preserve"> </w:t>
+      </w:r>
+      <w:proofErr w:type="spellStart"/>
+      <w:r>
+        <w:rPr>
+          <w:rFonts w:ascii="Consolas" w:hAnsi="Consolas" w:cs="Courier New"/>
+          <w:color w:val="FFFFFF"/>
+          <w:sz w:val="17"/>
+          <w:szCs w:val="17"/>
+          <w:lang w:val="en-US"/>
+        </w:rPr>
+        <w:t>o_mmckm</w:t>
+      </w:r>
+      <w:proofErr w:type="spellEnd"/>
+      <w:r>
+        <w:rPr>
+          <w:rFonts w:ascii="Consolas" w:hAnsi="Consolas" w:cs="Courier New"/>
+          <w:color w:val="FFFFFF"/>
+          <w:sz w:val="17"/>
+          <w:szCs w:val="17"/>
+          <w:lang w:val="en-US"/>
+        </w:rPr>
+        <w:t xml:space="preserve"> &lt;- </w:t>
+      </w:r>
+      <w:proofErr w:type="spellStart"/>
       <w:r>
         <w:rPr>
           <w:rFonts w:ascii="Consolas" w:hAnsi="Consolas" w:cs="Courier New"/>
@@ -1586,15 +1745,38 @@
         </w:rPr>
         <w:t>QueueingModel</w:t>
       </w:r>
-      <w:r>
-        <w:rPr>
-          <w:rFonts w:ascii="Consolas" w:hAnsi="Consolas" w:cs="Courier New"/>
-          <w:color w:val="FFFFFF"/>
-          <w:sz w:val="17"/>
-          <w:szCs w:val="17"/>
-          <w:lang w:val="en-US"/>
-        </w:rPr>
-        <w:t>(i_mmckm)</w:t>
+      <w:proofErr w:type="spellEnd"/>
+      <w:r>
+        <w:rPr>
+          <w:rFonts w:ascii="Consolas" w:hAnsi="Consolas" w:cs="Courier New"/>
+          <w:color w:val="FFFFFF"/>
+          <w:sz w:val="17"/>
+          <w:szCs w:val="17"/>
+          <w:lang w:val="en-US"/>
+        </w:rPr>
+        <w:t>(</w:t>
+      </w:r>
+      <w:proofErr w:type="spellStart"/>
+      <w:r>
+        <w:rPr>
+          <w:rFonts w:ascii="Consolas" w:hAnsi="Consolas" w:cs="Courier New"/>
+          <w:color w:val="FFFFFF"/>
+          <w:sz w:val="17"/>
+          <w:szCs w:val="17"/>
+          <w:lang w:val="en-US"/>
+        </w:rPr>
+        <w:t>i_mmckm</w:t>
+      </w:r>
+      <w:proofErr w:type="spellEnd"/>
+      <w:r>
+        <w:rPr>
+          <w:rFonts w:ascii="Consolas" w:hAnsi="Consolas" w:cs="Courier New"/>
+          <w:color w:val="FFFFFF"/>
+          <w:sz w:val="17"/>
+          <w:szCs w:val="17"/>
+          <w:lang w:val="en-US"/>
+        </w:rPr>
+        <w:t>)</w:t>
       </w:r>
     </w:p>
     <w:p>
@@ -1769,6 +1951,7 @@
                 <w14:ligatures w14:val="none"/>
               </w:rPr>
             </w:pPr>
+            <w:proofErr w:type="spellStart"/>
             <w:r>
               <w:rPr>
                 <w:rFonts w:ascii="Times New Roman" w:eastAsia="Times New Roman" w:hAnsi="Times New Roman" w:cs="Times New Roman"/>
@@ -1780,6 +1963,7 @@
               </w:rPr>
               <w:t>Lq</w:t>
             </w:r>
+            <w:proofErr w:type="spellEnd"/>
           </w:p>
         </w:tc>
         <w:tc>
@@ -1798,6 +1982,7 @@
                 <w14:ligatures w14:val="none"/>
               </w:rPr>
             </w:pPr>
+            <w:proofErr w:type="spellStart"/>
             <w:r>
               <w:rPr>
                 <w:rFonts w:ascii="Times New Roman" w:eastAsia="Times New Roman" w:hAnsi="Times New Roman" w:cs="Times New Roman"/>
@@ -1809,6 +1994,7 @@
               </w:rPr>
               <w:t>Wq</w:t>
             </w:r>
+            <w:proofErr w:type="spellEnd"/>
           </w:p>
         </w:tc>
         <w:tc>
@@ -2079,12 +2265,14 @@
       <w:pPr>
         <w:pStyle w:val="NormalWeb"/>
       </w:pPr>
+      <w:proofErr w:type="spellStart"/>
       <w:r>
         <w:rPr>
           <w:rStyle w:val="Textoennegrita"/>
         </w:rPr>
         <w:t>Lq</w:t>
       </w:r>
+      <w:proofErr w:type="spellEnd"/>
       <w:r>
         <w:t>: Número promedio de tractocamiones en la cola (12.98247 tractocamiones).</w:t>
       </w:r>
@@ -2093,12 +2281,14 @@
       <w:pPr>
         <w:pStyle w:val="NormalWeb"/>
       </w:pPr>
+      <w:proofErr w:type="spellStart"/>
       <w:r>
         <w:rPr>
           <w:rStyle w:val="Textoennegrita"/>
         </w:rPr>
         <w:t>Wq</w:t>
       </w:r>
+      <w:proofErr w:type="spellEnd"/>
       <w:r>
         <w:t>: Tiempo promedio de espera en la cola (64.91233 minutos).</w:t>
       </w:r>
@@ -2121,6 +2311,7 @@
       <w:pPr>
         <w:pStyle w:val="NormalWeb"/>
       </w:pPr>
+      <w:proofErr w:type="gramStart"/>
       <w:r>
         <w:rPr>
           <w:rStyle w:val="Textoennegrita"/>
@@ -2128,7 +2319,11 @@
         <w:t>W</w:t>
       </w:r>
       <w:r>
-        <w:t>:Tiempo promedio que un tractocamión pasa en el sistema (74.91233 minutos).</w:t>
+        <w:t>:Tiempo</w:t>
+      </w:r>
+      <w:proofErr w:type="gramEnd"/>
+      <w:r>
+        <w:t xml:space="preserve"> promedio que un tractocamión pasa en el sistema (74.91233 minutos).</w:t>
       </w:r>
     </w:p>
     <w:p>
@@ -2299,7 +2494,29 @@
           <w:szCs w:val="17"/>
           <w:lang w:val="en-US"/>
         </w:rPr>
-        <w:t xml:space="preserve">1. muoptimizada = </w:t>
+        <w:t xml:space="preserve">1. </w:t>
+      </w:r>
+      <w:proofErr w:type="spellStart"/>
+      <w:r>
+        <w:rPr>
+          <w:rFonts w:ascii="Consolas" w:hAnsi="Consolas" w:cs="Courier New"/>
+          <w:color w:val="FFFFFF"/>
+          <w:sz w:val="17"/>
+          <w:szCs w:val="17"/>
+          <w:lang w:val="en-US"/>
+        </w:rPr>
+        <w:t>muoptimizada</w:t>
+      </w:r>
+      <w:proofErr w:type="spellEnd"/>
+      <w:r>
+        <w:rPr>
+          <w:rFonts w:ascii="Consolas" w:hAnsi="Consolas" w:cs="Courier New"/>
+          <w:color w:val="FFFFFF"/>
+          <w:sz w:val="17"/>
+          <w:szCs w:val="17"/>
+          <w:lang w:val="en-US"/>
+        </w:rPr>
+        <w:t xml:space="preserve"> = </w:t>
       </w:r>
       <w:r>
         <w:rPr>
@@ -2358,7 +2575,29 @@
           <w:szCs w:val="17"/>
           <w:lang w:val="en-US"/>
         </w:rPr>
-        <w:t xml:space="preserve">2. maspersonal = </w:t>
+        <w:t xml:space="preserve">2. </w:t>
+      </w:r>
+      <w:proofErr w:type="spellStart"/>
+      <w:r>
+        <w:rPr>
+          <w:rFonts w:ascii="Consolas" w:hAnsi="Consolas" w:cs="Courier New"/>
+          <w:color w:val="FFFFFF"/>
+          <w:sz w:val="17"/>
+          <w:szCs w:val="17"/>
+          <w:lang w:val="en-US"/>
+        </w:rPr>
+        <w:t>maspersonal</w:t>
+      </w:r>
+      <w:proofErr w:type="spellEnd"/>
+      <w:r>
+        <w:rPr>
+          <w:rFonts w:ascii="Consolas" w:hAnsi="Consolas" w:cs="Courier New"/>
+          <w:color w:val="FFFFFF"/>
+          <w:sz w:val="17"/>
+          <w:szCs w:val="17"/>
+          <w:lang w:val="en-US"/>
+        </w:rPr>
+        <w:t xml:space="preserve"> = </w:t>
       </w:r>
       <w:r>
         <w:rPr>
@@ -2427,8 +2666,31 @@
           <w:szCs w:val="17"/>
           <w:lang w:val="en-US"/>
         </w:rPr>
-        <w:t xml:space="preserve">3. i_mmckmbetter &lt;- </w:t>
-      </w:r>
+        <w:t xml:space="preserve">3. </w:t>
+      </w:r>
+      <w:proofErr w:type="spellStart"/>
+      <w:r>
+        <w:rPr>
+          <w:rFonts w:ascii="Consolas" w:hAnsi="Consolas" w:cs="Courier New"/>
+          <w:color w:val="FFFFFF"/>
+          <w:sz w:val="17"/>
+          <w:szCs w:val="17"/>
+          <w:lang w:val="en-US"/>
+        </w:rPr>
+        <w:t>i_mmckmbetter</w:t>
+      </w:r>
+      <w:proofErr w:type="spellEnd"/>
+      <w:r>
+        <w:rPr>
+          <w:rFonts w:ascii="Consolas" w:hAnsi="Consolas" w:cs="Courier New"/>
+          <w:color w:val="FFFFFF"/>
+          <w:sz w:val="17"/>
+          <w:szCs w:val="17"/>
+          <w:lang w:val="en-US"/>
+        </w:rPr>
+        <w:t xml:space="preserve"> &lt;- </w:t>
+      </w:r>
+      <w:proofErr w:type="spellStart"/>
       <w:r>
         <w:rPr>
           <w:rFonts w:ascii="Consolas" w:hAnsi="Consolas" w:cs="Courier New"/>
@@ -2447,8 +2709,21 @@
           <w:szCs w:val="17"/>
           <w:lang w:val="en-US"/>
         </w:rPr>
-        <w:t>.MMCKM(</w:t>
-      </w:r>
+        <w:t>.MMCKM</w:t>
+      </w:r>
+      <w:proofErr w:type="spellEnd"/>
+      <w:r>
+        <w:rPr>
+          <w:rFonts w:ascii="Consolas" w:hAnsi="Consolas" w:cs="Courier New"/>
+          <w:color w:val="FFFFFF"/>
+          <w:sz w:val="17"/>
+          <w:szCs w:val="17"/>
+          <w:lang w:val="en-US"/>
+        </w:rPr>
+        <w:t>(</w:t>
+      </w:r>
+      <w:proofErr w:type="spellStart"/>
+      <w:proofErr w:type="gramStart"/>
       <w:r>
         <w:rPr>
           <w:rFonts w:ascii="Consolas" w:hAnsi="Consolas" w:cs="Courier New"/>
@@ -2467,7 +2742,41 @@
           <w:szCs w:val="17"/>
           <w:lang w:val="en-US"/>
         </w:rPr>
-        <w:t>,muoptimizada  ,maspersonal,K,population)</w:t>
+        <w:t>,muoptimizada</w:t>
+      </w:r>
+      <w:proofErr w:type="spellEnd"/>
+      <w:proofErr w:type="gramEnd"/>
+      <w:r>
+        <w:rPr>
+          <w:rFonts w:ascii="Consolas" w:hAnsi="Consolas" w:cs="Courier New"/>
+          <w:color w:val="FFFFFF"/>
+          <w:sz w:val="17"/>
+          <w:szCs w:val="17"/>
+          <w:lang w:val="en-US"/>
+        </w:rPr>
+        <w:t xml:space="preserve">  ,</w:t>
+      </w:r>
+      <w:proofErr w:type="spellStart"/>
+      <w:r>
+        <w:rPr>
+          <w:rFonts w:ascii="Consolas" w:hAnsi="Consolas" w:cs="Courier New"/>
+          <w:color w:val="FFFFFF"/>
+          <w:sz w:val="17"/>
+          <w:szCs w:val="17"/>
+          <w:lang w:val="en-US"/>
+        </w:rPr>
+        <w:t>maspersonal,K,population</w:t>
+      </w:r>
+      <w:proofErr w:type="spellEnd"/>
+      <w:r>
+        <w:rPr>
+          <w:rFonts w:ascii="Consolas" w:hAnsi="Consolas" w:cs="Courier New"/>
+          <w:color w:val="FFFFFF"/>
+          <w:sz w:val="17"/>
+          <w:szCs w:val="17"/>
+          <w:lang w:val="en-US"/>
+        </w:rPr>
+        <w:t>)</w:t>
       </w:r>
     </w:p>
     <w:p>
@@ -2516,8 +2825,31 @@
           <w:szCs w:val="17"/>
           <w:lang w:val="en-US"/>
         </w:rPr>
-        <w:t xml:space="preserve">4. o_mmckmbetter &lt;- </w:t>
-      </w:r>
+        <w:t xml:space="preserve">4. </w:t>
+      </w:r>
+      <w:proofErr w:type="spellStart"/>
+      <w:r>
+        <w:rPr>
+          <w:rFonts w:ascii="Consolas" w:hAnsi="Consolas" w:cs="Courier New"/>
+          <w:color w:val="FFFFFF"/>
+          <w:sz w:val="17"/>
+          <w:szCs w:val="17"/>
+          <w:lang w:val="en-US"/>
+        </w:rPr>
+        <w:t>o_mmckmbetter</w:t>
+      </w:r>
+      <w:proofErr w:type="spellEnd"/>
+      <w:r>
+        <w:rPr>
+          <w:rFonts w:ascii="Consolas" w:hAnsi="Consolas" w:cs="Courier New"/>
+          <w:color w:val="FFFFFF"/>
+          <w:sz w:val="17"/>
+          <w:szCs w:val="17"/>
+          <w:lang w:val="en-US"/>
+        </w:rPr>
+        <w:t xml:space="preserve"> &lt;- </w:t>
+      </w:r>
+      <w:proofErr w:type="spellStart"/>
       <w:r>
         <w:rPr>
           <w:rFonts w:ascii="Consolas" w:hAnsi="Consolas" w:cs="Courier New"/>
@@ -2528,15 +2860,38 @@
         </w:rPr>
         <w:t>QueueingModel</w:t>
       </w:r>
-      <w:r>
-        <w:rPr>
-          <w:rFonts w:ascii="Consolas" w:hAnsi="Consolas" w:cs="Courier New"/>
-          <w:color w:val="FFFFFF"/>
-          <w:sz w:val="17"/>
-          <w:szCs w:val="17"/>
-          <w:lang w:val="en-US"/>
-        </w:rPr>
-        <w:t>(i_mmckmbetter)</w:t>
+      <w:proofErr w:type="spellEnd"/>
+      <w:r>
+        <w:rPr>
+          <w:rFonts w:ascii="Consolas" w:hAnsi="Consolas" w:cs="Courier New"/>
+          <w:color w:val="FFFFFF"/>
+          <w:sz w:val="17"/>
+          <w:szCs w:val="17"/>
+          <w:lang w:val="en-US"/>
+        </w:rPr>
+        <w:t>(</w:t>
+      </w:r>
+      <w:proofErr w:type="spellStart"/>
+      <w:r>
+        <w:rPr>
+          <w:rFonts w:ascii="Consolas" w:hAnsi="Consolas" w:cs="Courier New"/>
+          <w:color w:val="FFFFFF"/>
+          <w:sz w:val="17"/>
+          <w:szCs w:val="17"/>
+          <w:lang w:val="en-US"/>
+        </w:rPr>
+        <w:t>i_mmckmbetter</w:t>
+      </w:r>
+      <w:proofErr w:type="spellEnd"/>
+      <w:r>
+        <w:rPr>
+          <w:rFonts w:ascii="Consolas" w:hAnsi="Consolas" w:cs="Courier New"/>
+          <w:color w:val="FFFFFF"/>
+          <w:sz w:val="17"/>
+          <w:szCs w:val="17"/>
+          <w:lang w:val="en-US"/>
+        </w:rPr>
+        <w:t>)</w:t>
       </w:r>
     </w:p>
     <w:p>
@@ -2574,6 +2929,7 @@
           <w:color w:val="FFFFFF"/>
           <w:sz w:val="17"/>
           <w:szCs w:val="17"/>
+          <w:lang w:val="en-US"/>
         </w:rPr>
       </w:pPr>
       <w:r>
@@ -2635,6 +2991,7 @@
         </w:rPr>
         <w:t xml:space="preserve">6. </w:t>
       </w:r>
+      <w:proofErr w:type="spellStart"/>
       <w:r>
         <w:rPr>
           <w:rFonts w:ascii="Consolas" w:hAnsi="Consolas" w:cs="Courier New"/>
@@ -2645,15 +3002,60 @@
         </w:rPr>
         <w:t>CompareQueueingModels</w:t>
       </w:r>
-      <w:r>
-        <w:rPr>
-          <w:rFonts w:ascii="Consolas" w:hAnsi="Consolas" w:cs="Courier New"/>
-          <w:color w:val="FFFFFF"/>
-          <w:sz w:val="17"/>
-          <w:szCs w:val="17"/>
-          <w:lang w:val="en-US"/>
-        </w:rPr>
-        <w:t>(o_mmckm,o_mmckmbetter)</w:t>
+      <w:proofErr w:type="spellEnd"/>
+      <w:r>
+        <w:rPr>
+          <w:rFonts w:ascii="Consolas" w:hAnsi="Consolas" w:cs="Courier New"/>
+          <w:color w:val="FFFFFF"/>
+          <w:sz w:val="17"/>
+          <w:szCs w:val="17"/>
+          <w:lang w:val="en-US"/>
+        </w:rPr>
+        <w:t>(</w:t>
+      </w:r>
+      <w:proofErr w:type="spellStart"/>
+      <w:r>
+        <w:rPr>
+          <w:rFonts w:ascii="Consolas" w:hAnsi="Consolas" w:cs="Courier New"/>
+          <w:color w:val="FFFFFF"/>
+          <w:sz w:val="17"/>
+          <w:szCs w:val="17"/>
+          <w:lang w:val="en-US"/>
+        </w:rPr>
+        <w:t>o_</w:t>
+      </w:r>
+      <w:proofErr w:type="gramStart"/>
+      <w:r>
+        <w:rPr>
+          <w:rFonts w:ascii="Consolas" w:hAnsi="Consolas" w:cs="Courier New"/>
+          <w:color w:val="FFFFFF"/>
+          <w:sz w:val="17"/>
+          <w:szCs w:val="17"/>
+          <w:lang w:val="en-US"/>
+        </w:rPr>
+        <w:t>mmckm,o</w:t>
+      </w:r>
+      <w:proofErr w:type="gramEnd"/>
+      <w:r>
+        <w:rPr>
+          <w:rFonts w:ascii="Consolas" w:hAnsi="Consolas" w:cs="Courier New"/>
+          <w:color w:val="FFFFFF"/>
+          <w:sz w:val="17"/>
+          <w:szCs w:val="17"/>
+          <w:lang w:val="en-US"/>
+        </w:rPr>
+        <w:t>_mmckmbetter</w:t>
+      </w:r>
+      <w:proofErr w:type="spellEnd"/>
+      <w:r>
+        <w:rPr>
+          <w:rFonts w:ascii="Consolas" w:hAnsi="Consolas" w:cs="Courier New"/>
+          <w:color w:val="FFFFFF"/>
+          <w:sz w:val="17"/>
+          <w:szCs w:val="17"/>
+          <w:lang w:val="en-US"/>
+        </w:rPr>
+        <w:t>)</w:t>
       </w:r>
     </w:p>
     <w:p>
@@ -2800,6 +3202,7 @@
                 <w14:ligatures w14:val="none"/>
               </w:rPr>
             </w:pPr>
+            <w:proofErr w:type="spellStart"/>
             <w:r>
               <w:rPr>
                 <w:rFonts w:ascii="Times New Roman" w:eastAsia="Times New Roman" w:hAnsi="Times New Roman" w:cs="Times New Roman"/>
@@ -2811,6 +3214,7 @@
               </w:rPr>
               <w:t>Lq</w:t>
             </w:r>
+            <w:proofErr w:type="spellEnd"/>
           </w:p>
         </w:tc>
         <w:tc>
@@ -2829,6 +3233,7 @@
                 <w14:ligatures w14:val="none"/>
               </w:rPr>
             </w:pPr>
+            <w:proofErr w:type="spellStart"/>
             <w:r>
               <w:rPr>
                 <w:rFonts w:ascii="Times New Roman" w:eastAsia="Times New Roman" w:hAnsi="Times New Roman" w:cs="Times New Roman"/>
@@ -2840,6 +3245,7 @@
               </w:rPr>
               <w:t>Wq</w:t>
             </w:r>
+            <w:proofErr w:type="spellEnd"/>
           </w:p>
         </w:tc>
         <w:tc>
@@ -3124,7 +3530,31 @@
           <w14:ligatures w14:val="none"/>
         </w:rPr>
         <w:lastRenderedPageBreak/>
-        <w:t>En el segundo modelo (RO=0.9999977), los servidores están ocupados la mayor parte del tiempo, pero no siempre al 100%, lo que indica que se presenta una alta utilización del sistema pero no una congestión.</w:t>
+        <w:t xml:space="preserve">En el segundo modelo (RO=0.9999977), los servidores están ocupados la mayor parte del tiempo, pero no siempre al 100%, lo que indica que se presenta una alta utilización del </w:t>
+      </w:r>
+      <w:proofErr w:type="gramStart"/>
+      <w:r>
+        <w:rPr>
+          <w:rFonts w:ascii="Times New Roman" w:eastAsia="Times New Roman" w:hAnsi="Times New Roman" w:cs="Times New Roman"/>
+          <w:kern w:val="0"/>
+          <w:sz w:val="24"/>
+          <w:szCs w:val="24"/>
+          <w:lang w:eastAsia="es-MX"/>
+          <w14:ligatures w14:val="none"/>
+        </w:rPr>
+        <w:t>sistema</w:t>
+      </w:r>
+      <w:proofErr w:type="gramEnd"/>
+      <w:r>
+        <w:rPr>
+          <w:rFonts w:ascii="Times New Roman" w:eastAsia="Times New Roman" w:hAnsi="Times New Roman" w:cs="Times New Roman"/>
+          <w:kern w:val="0"/>
+          <w:sz w:val="24"/>
+          <w:szCs w:val="24"/>
+          <w:lang w:eastAsia="es-MX"/>
+          <w14:ligatures w14:val="none"/>
+        </w:rPr>
+        <w:t xml:space="preserve"> pero no una congestión.</w:t>
       </w:r>
     </w:p>
     <w:p>
@@ -3196,7 +3626,31 @@
           <w:lang w:eastAsia="es-MX"/>
           <w14:ligatures w14:val="none"/>
         </w:rPr>
-        <w:t xml:space="preserve">En el Segundo Modelo , el valor de </w:t>
+        <w:t xml:space="preserve">En el Segundo </w:t>
+      </w:r>
+      <w:proofErr w:type="gramStart"/>
+      <w:r>
+        <w:rPr>
+          <w:rFonts w:ascii="Times New Roman" w:eastAsia="Times New Roman" w:hAnsi="Times New Roman" w:cs="Times New Roman"/>
+          <w:kern w:val="0"/>
+          <w:sz w:val="24"/>
+          <w:szCs w:val="24"/>
+          <w:lang w:eastAsia="es-MX"/>
+          <w14:ligatures w14:val="none"/>
+        </w:rPr>
+        <w:t>Modelo ,</w:t>
+      </w:r>
+      <w:proofErr w:type="gramEnd"/>
+      <w:r>
+        <w:rPr>
+          <w:rFonts w:ascii="Times New Roman" w:eastAsia="Times New Roman" w:hAnsi="Times New Roman" w:cs="Times New Roman"/>
+          <w:kern w:val="0"/>
+          <w:sz w:val="24"/>
+          <w:szCs w:val="24"/>
+          <w:lang w:eastAsia="es-MX"/>
+          <w14:ligatures w14:val="none"/>
+        </w:rPr>
+        <w:t xml:space="preserve"> el valor de </w:t>
       </w:r>
       <w:r>
         <w:rPr>
@@ -3244,8 +3698,33 @@
           <w:lang w:eastAsia="es-MX"/>
           <w14:ligatures w14:val="none"/>
         </w:rPr>
-        <w:t xml:space="preserve">En el primero modelo , los valores de </w:t>
-      </w:r>
+        <w:t xml:space="preserve">En el primero </w:t>
+      </w:r>
+      <w:proofErr w:type="gramStart"/>
+      <w:r>
+        <w:rPr>
+          <w:rFonts w:ascii="Times New Roman" w:eastAsia="Times New Roman" w:hAnsi="Times New Roman" w:cs="Times New Roman"/>
+          <w:kern w:val="0"/>
+          <w:sz w:val="24"/>
+          <w:szCs w:val="24"/>
+          <w:lang w:eastAsia="es-MX"/>
+          <w14:ligatures w14:val="none"/>
+        </w:rPr>
+        <w:t>modelo ,</w:t>
+      </w:r>
+      <w:proofErr w:type="gramEnd"/>
+      <w:r>
+        <w:rPr>
+          <w:rFonts w:ascii="Times New Roman" w:eastAsia="Times New Roman" w:hAnsi="Times New Roman" w:cs="Times New Roman"/>
+          <w:kern w:val="0"/>
+          <w:sz w:val="24"/>
+          <w:szCs w:val="24"/>
+          <w:lang w:eastAsia="es-MX"/>
+          <w14:ligatures w14:val="none"/>
+        </w:rPr>
+        <w:t xml:space="preserve"> los valores de </w:t>
+      </w:r>
+      <w:proofErr w:type="spellStart"/>
       <w:r>
         <w:rPr>
           <w:rFonts w:ascii="Times New Roman" w:eastAsia="Times New Roman" w:hAnsi="Times New Roman" w:cs="Times New Roman"/>
@@ -3259,6 +3738,7 @@
         </w:rPr>
         <w:t>Lq</w:t>
       </w:r>
+      <w:proofErr w:type="spellEnd"/>
       <w:r>
         <w:rPr>
           <w:rFonts w:ascii="Times New Roman" w:eastAsia="Times New Roman" w:hAnsi="Times New Roman" w:cs="Times New Roman"/>
@@ -3270,6 +3750,7 @@
         </w:rPr>
         <w:t xml:space="preserve"> y </w:t>
       </w:r>
+      <w:proofErr w:type="spellStart"/>
       <w:r>
         <w:rPr>
           <w:rFonts w:ascii="Times New Roman" w:eastAsia="Times New Roman" w:hAnsi="Times New Roman" w:cs="Times New Roman"/>
@@ -3283,6 +3764,7 @@
         </w:rPr>
         <w:t>Wq</w:t>
       </w:r>
+      <w:proofErr w:type="spellEnd"/>
       <w:r>
         <w:rPr>
           <w:rFonts w:ascii="Times New Roman" w:eastAsia="Times New Roman" w:hAnsi="Times New Roman" w:cs="Times New Roman"/>
@@ -3318,6 +3800,7 @@
         </w:rPr>
         <w:t xml:space="preserve">En el segundo modelo, los valores de </w:t>
       </w:r>
+      <w:proofErr w:type="spellStart"/>
       <w:r>
         <w:rPr>
           <w:rFonts w:ascii="Times New Roman" w:eastAsia="Times New Roman" w:hAnsi="Times New Roman" w:cs="Times New Roman"/>
@@ -3331,6 +3814,7 @@
         </w:rPr>
         <w:t>Lq</w:t>
       </w:r>
+      <w:proofErr w:type="spellEnd"/>
       <w:r>
         <w:rPr>
           <w:rFonts w:ascii="Times New Roman" w:eastAsia="Times New Roman" w:hAnsi="Times New Roman" w:cs="Times New Roman"/>
@@ -3342,6 +3826,7 @@
         </w:rPr>
         <w:t xml:space="preserve"> y </w:t>
       </w:r>
+      <w:proofErr w:type="spellStart"/>
       <w:r>
         <w:rPr>
           <w:rFonts w:ascii="Times New Roman" w:eastAsia="Times New Roman" w:hAnsi="Times New Roman" w:cs="Times New Roman"/>
@@ -3355,6 +3840,7 @@
         </w:rPr>
         <w:t>Wq</w:t>
       </w:r>
+      <w:proofErr w:type="spellEnd"/>
       <w:r>
         <w:rPr>
           <w:rFonts w:ascii="Times New Roman" w:eastAsia="Times New Roman" w:hAnsi="Times New Roman" w:cs="Times New Roman"/>
@@ -3556,7 +4042,147 @@
           <w:lang w:eastAsia="es-MX"/>
           <w14:ligatures w14:val="none"/>
         </w:rPr>
-        <w:t>Hay que recordar que en el segundo modelo se están capacitando 8 empleados mas de los 15 que hay para liberar tractocamiones y el sistema es digitalizado optimizando el tiempo de servicio, no se esta tomando en cuenta lo que gasta la empresa por capacitación ni por la implementación de un sistema digital por que son datos desconocidos mas sin embargo sabemos que entre mas unidades liberadas mas vendidas así que si, es un movimiento viable a tomar en cuenta ya que entre otras muchas cosas liberaría el cuello de botella.</w:t>
+        <w:t xml:space="preserve">Hay que recordar que en el segundo modelo se están capacitando 8 empleados </w:t>
+      </w:r>
+      <w:r>
+        <w:rPr>
+          <w:rFonts w:ascii="Times New Roman" w:eastAsia="Times New Roman" w:hAnsi="Times New Roman" w:cs="Times New Roman"/>
+          <w:kern w:val="0"/>
+          <w:sz w:val="24"/>
+          <w:szCs w:val="24"/>
+          <w:lang w:eastAsia="es-MX"/>
+          <w14:ligatures w14:val="none"/>
+        </w:rPr>
+        <w:t>más</w:t>
+      </w:r>
+      <w:r>
+        <w:rPr>
+          <w:rFonts w:ascii="Times New Roman" w:eastAsia="Times New Roman" w:hAnsi="Times New Roman" w:cs="Times New Roman"/>
+          <w:kern w:val="0"/>
+          <w:sz w:val="24"/>
+          <w:szCs w:val="24"/>
+          <w:lang w:eastAsia="es-MX"/>
+          <w14:ligatures w14:val="none"/>
+        </w:rPr>
+        <w:t xml:space="preserve"> de los 15 que hay para liberar tractocamiones y el sistema es digitalizado optimizando el tiempo de servicio, no se </w:t>
+      </w:r>
+      <w:r>
+        <w:rPr>
+          <w:rFonts w:ascii="Times New Roman" w:eastAsia="Times New Roman" w:hAnsi="Times New Roman" w:cs="Times New Roman"/>
+          <w:kern w:val="0"/>
+          <w:sz w:val="24"/>
+          <w:szCs w:val="24"/>
+          <w:lang w:eastAsia="es-MX"/>
+          <w14:ligatures w14:val="none"/>
+        </w:rPr>
+        <w:t>está</w:t>
+      </w:r>
+      <w:r>
+        <w:rPr>
+          <w:rFonts w:ascii="Times New Roman" w:eastAsia="Times New Roman" w:hAnsi="Times New Roman" w:cs="Times New Roman"/>
+          <w:kern w:val="0"/>
+          <w:sz w:val="24"/>
+          <w:szCs w:val="24"/>
+          <w:lang w:eastAsia="es-MX"/>
+          <w14:ligatures w14:val="none"/>
+        </w:rPr>
+        <w:t xml:space="preserve"> tomando en cuenta lo que gasta la empresa por capacitación ni por la implementación de un sistema digital </w:t>
+      </w:r>
+      <w:proofErr w:type="spellStart"/>
+      <w:r>
+        <w:rPr>
+          <w:rFonts w:ascii="Times New Roman" w:eastAsia="Times New Roman" w:hAnsi="Times New Roman" w:cs="Times New Roman"/>
+          <w:kern w:val="0"/>
+          <w:sz w:val="24"/>
+          <w:szCs w:val="24"/>
+          <w:lang w:eastAsia="es-MX"/>
+          <w14:ligatures w14:val="none"/>
+        </w:rPr>
+        <w:t>por que</w:t>
+      </w:r>
+      <w:proofErr w:type="spellEnd"/>
+      <w:r>
+        <w:rPr>
+          <w:rFonts w:ascii="Times New Roman" w:eastAsia="Times New Roman" w:hAnsi="Times New Roman" w:cs="Times New Roman"/>
+          <w:kern w:val="0"/>
+          <w:sz w:val="24"/>
+          <w:szCs w:val="24"/>
+          <w:lang w:eastAsia="es-MX"/>
+          <w14:ligatures w14:val="none"/>
+        </w:rPr>
+        <w:t xml:space="preserve"> son datos desconocidos </w:t>
+      </w:r>
+      <w:proofErr w:type="spellStart"/>
+      <w:r>
+        <w:rPr>
+          <w:rFonts w:ascii="Times New Roman" w:eastAsia="Times New Roman" w:hAnsi="Times New Roman" w:cs="Times New Roman"/>
+          <w:kern w:val="0"/>
+          <w:sz w:val="24"/>
+          <w:szCs w:val="24"/>
+          <w:lang w:eastAsia="es-MX"/>
+          <w14:ligatures w14:val="none"/>
+        </w:rPr>
+        <w:t>mas</w:t>
+      </w:r>
+      <w:proofErr w:type="spellEnd"/>
+      <w:r>
+        <w:rPr>
+          <w:rFonts w:ascii="Times New Roman" w:eastAsia="Times New Roman" w:hAnsi="Times New Roman" w:cs="Times New Roman"/>
+          <w:kern w:val="0"/>
+          <w:sz w:val="24"/>
+          <w:szCs w:val="24"/>
+          <w:lang w:eastAsia="es-MX"/>
+          <w14:ligatures w14:val="none"/>
+        </w:rPr>
+        <w:t xml:space="preserve"> sin embargo sabemos que entre </w:t>
+      </w:r>
+      <w:proofErr w:type="spellStart"/>
+      <w:r>
+        <w:rPr>
+          <w:rFonts w:ascii="Times New Roman" w:eastAsia="Times New Roman" w:hAnsi="Times New Roman" w:cs="Times New Roman"/>
+          <w:kern w:val="0"/>
+          <w:sz w:val="24"/>
+          <w:szCs w:val="24"/>
+          <w:lang w:eastAsia="es-MX"/>
+          <w14:ligatures w14:val="none"/>
+        </w:rPr>
+        <w:t>mas</w:t>
+      </w:r>
+      <w:proofErr w:type="spellEnd"/>
+      <w:r>
+        <w:rPr>
+          <w:rFonts w:ascii="Times New Roman" w:eastAsia="Times New Roman" w:hAnsi="Times New Roman" w:cs="Times New Roman"/>
+          <w:kern w:val="0"/>
+          <w:sz w:val="24"/>
+          <w:szCs w:val="24"/>
+          <w:lang w:eastAsia="es-MX"/>
+          <w14:ligatures w14:val="none"/>
+        </w:rPr>
+        <w:t xml:space="preserve"> unidades liberadas </w:t>
+      </w:r>
+      <w:proofErr w:type="spellStart"/>
+      <w:r>
+        <w:rPr>
+          <w:rFonts w:ascii="Times New Roman" w:eastAsia="Times New Roman" w:hAnsi="Times New Roman" w:cs="Times New Roman"/>
+          <w:kern w:val="0"/>
+          <w:sz w:val="24"/>
+          <w:szCs w:val="24"/>
+          <w:lang w:eastAsia="es-MX"/>
+          <w14:ligatures w14:val="none"/>
+        </w:rPr>
+        <w:t>mas</w:t>
+      </w:r>
+      <w:proofErr w:type="spellEnd"/>
+      <w:r>
+        <w:rPr>
+          <w:rFonts w:ascii="Times New Roman" w:eastAsia="Times New Roman" w:hAnsi="Times New Roman" w:cs="Times New Roman"/>
+          <w:kern w:val="0"/>
+          <w:sz w:val="24"/>
+          <w:szCs w:val="24"/>
+          <w:lang w:eastAsia="es-MX"/>
+          <w14:ligatures w14:val="none"/>
+        </w:rPr>
+        <w:t xml:space="preserve"> vendidas así que si, es un movimiento viable a tomar en cuenta ya que entre otras muchas cosas liberaría el cuello de botella.</w:t>
       </w:r>
     </w:p>
     <w:p>
@@ -3790,16 +4416,53 @@
         </w:rPr>
         <w:t xml:space="preserve">Ross, S. M. (2011). Introduction to Probability Models. </w:t>
       </w:r>
-      <w:r>
-        <w:rPr>
-          <w:rFonts w:ascii="Times New Roman" w:eastAsia="Times New Roman" w:hAnsi="Times New Roman" w:cs="Times New Roman"/>
-          <w:kern w:val="0"/>
-          <w:sz w:val="24"/>
-          <w:szCs w:val="24"/>
-          <w:lang w:eastAsia="es-MX"/>
-          <w14:ligatures w14:val="none"/>
-        </w:rPr>
-        <w:t>Academic Press.</w:t>
+      <w:proofErr w:type="spellStart"/>
+      <w:r>
+        <w:rPr>
+          <w:rFonts w:ascii="Times New Roman" w:eastAsia="Times New Roman" w:hAnsi="Times New Roman" w:cs="Times New Roman"/>
+          <w:kern w:val="0"/>
+          <w:sz w:val="24"/>
+          <w:szCs w:val="24"/>
+          <w:lang w:eastAsia="es-MX"/>
+          <w14:ligatures w14:val="none"/>
+        </w:rPr>
+        <w:t>Academic</w:t>
+      </w:r>
+      <w:proofErr w:type="spellEnd"/>
+      <w:r>
+        <w:rPr>
+          <w:rFonts w:ascii="Times New Roman" w:eastAsia="Times New Roman" w:hAnsi="Times New Roman" w:cs="Times New Roman"/>
+          <w:kern w:val="0"/>
+          <w:sz w:val="24"/>
+          <w:szCs w:val="24"/>
+          <w:lang w:eastAsia="es-MX"/>
+          <w14:ligatures w14:val="none"/>
+        </w:rPr>
+        <w:t xml:space="preserve"> </w:t>
+      </w:r>
+      <w:proofErr w:type="spellStart"/>
+      <w:r>
+        <w:rPr>
+          <w:rFonts w:ascii="Times New Roman" w:eastAsia="Times New Roman" w:hAnsi="Times New Roman" w:cs="Times New Roman"/>
+          <w:kern w:val="0"/>
+          <w:sz w:val="24"/>
+          <w:szCs w:val="24"/>
+          <w:lang w:eastAsia="es-MX"/>
+          <w14:ligatures w14:val="none"/>
+        </w:rPr>
+        <w:t>Press</w:t>
+      </w:r>
+      <w:proofErr w:type="spellEnd"/>
+      <w:r>
+        <w:rPr>
+          <w:rFonts w:ascii="Times New Roman" w:eastAsia="Times New Roman" w:hAnsi="Times New Roman" w:cs="Times New Roman"/>
+          <w:kern w:val="0"/>
+          <w:sz w:val="24"/>
+          <w:szCs w:val="24"/>
+          <w:lang w:eastAsia="es-MX"/>
+          <w14:ligatures w14:val="none"/>
+        </w:rPr>
+        <w:t>.</w:t>
       </w:r>
     </w:p>
     <w:p>
@@ -4962,6 +5625,10 @@
 </file>
 
 <file path=customXml/item1.xml><?xml version="1.0" encoding="utf-8"?>
+<b:Sources xmlns:b="http://schemas.openxmlformats.org/officeDocument/2006/bibliography" xmlns="http://schemas.openxmlformats.org/officeDocument/2006/bibliography" SelectedStyle="\IEEE2006OfficeOnline.xsl" StyleName="IEEE" Version="2006"/>
+</file>
+
+<file path=customXml/item2.xml><?xml version="1.0" encoding="utf-8"?>
 <ct:contentTypeSchema xmlns:ct="http://schemas.microsoft.com/office/2006/metadata/contentType" xmlns:ma="http://schemas.microsoft.com/office/2006/metadata/properties/metaAttributes" ct:_="" ma:_="" ma:contentTypeName="Documento" ma:contentTypeID="0x010100812EE90D3B82BB47A457DECB7487B3D6" ma:contentTypeVersion="12" ma:contentTypeDescription="Crear nuevo documento." ma:contentTypeScope="" ma:versionID="f5442101f4044899419bbcc2b60bbb9f">
   <xsd:schema xmlns:xsd="http://www.w3.org/2001/XMLSchema" xmlns:xs="http://www.w3.org/2001/XMLSchema" xmlns:p="http://schemas.microsoft.com/office/2006/metadata/properties" xmlns:ns3="efec24f9-4bf1-4215-bf1a-45bf19f978ae" xmlns:ns4="82aa3ca4-1105-4b6c-83b1-a6de535551be" targetNamespace="http://schemas.microsoft.com/office/2006/metadata/properties" ma:root="true" ma:fieldsID="47318ea14951a3e8656972d29f87e01f" ns3:_="" ns4:_="">
     <xsd:import namespace="efec24f9-4bf1-4215-bf1a-45bf19f978ae"/>
@@ -5176,19 +5843,7 @@
 </ct:contentTypeSchema>
 </file>
 
-<file path=customXml/item2.xml><?xml version="1.0" encoding="utf-8"?>
-<b:Sources xmlns:b="http://schemas.openxmlformats.org/officeDocument/2006/bibliography" xmlns="http://schemas.openxmlformats.org/officeDocument/2006/bibliography" SelectedStyle="\IEEE2006OfficeOnline.xsl" StyleName="IEEE" Version="2006"/>
-</file>
-
 <file path=customXml/item3.xml><?xml version="1.0" encoding="utf-8"?>
-<p:properties xmlns:p="http://schemas.microsoft.com/office/2006/metadata/properties" xmlns:xsi="http://www.w3.org/2001/XMLSchema-instance" xmlns:pc="http://schemas.microsoft.com/office/infopath/2007/PartnerControls">
-  <documentManagement>
-    <_activity xmlns="82aa3ca4-1105-4b6c-83b1-a6de535551be" xsi:nil="true"/>
-  </documentManagement>
-</p:properties>
-</file>
-
-<file path=customXml/item4.xml><?xml version="1.0" encoding="utf-8"?>
 <?mso-contentType ?>
 <FormTemplates xmlns="http://schemas.microsoft.com/sharepoint/v3/contenttype/forms">
   <Display>DocumentLibraryForm</Display>
@@ -5197,7 +5852,23 @@
 </FormTemplates>
 </file>
 
+<file path=customXml/item4.xml><?xml version="1.0" encoding="utf-8"?>
+<p:properties xmlns:p="http://schemas.microsoft.com/office/2006/metadata/properties" xmlns:xsi="http://www.w3.org/2001/XMLSchema-instance" xmlns:pc="http://schemas.microsoft.com/office/infopath/2007/PartnerControls">
+  <documentManagement>
+    <_activity xmlns="82aa3ca4-1105-4b6c-83b1-a6de535551be" xsi:nil="true"/>
+  </documentManagement>
+</p:properties>
+</file>
+
 <file path=customXml/itemProps1.xml><?xml version="1.0" encoding="utf-8"?>
+<ds:datastoreItem xmlns:ds="http://schemas.openxmlformats.org/officeDocument/2006/customXml" ds:itemID="{9868998A-F347-48F3-B449-1A1AD6CB4F74}">
+  <ds:schemaRefs>
+    <ds:schemaRef ds:uri="http://schemas.openxmlformats.org/officeDocument/2006/bibliography"/>
+  </ds:schemaRefs>
+</ds:datastoreItem>
+</file>
+
+<file path=customXml/itemProps2.xml><?xml version="1.0" encoding="utf-8"?>
 <ds:datastoreItem xmlns:ds="http://schemas.openxmlformats.org/officeDocument/2006/customXml" ds:itemID="{92B483B2-C651-4256-AB17-474E077558CA}">
   <ds:schemaRefs>
     <ds:schemaRef ds:uri="http://schemas.microsoft.com/office/2006/metadata/contentType"/>
@@ -5216,15 +5887,15 @@
 </ds:datastoreItem>
 </file>
 
-<file path=customXml/itemProps2.xml><?xml version="1.0" encoding="utf-8"?>
-<ds:datastoreItem xmlns:ds="http://schemas.openxmlformats.org/officeDocument/2006/customXml" ds:itemID="{9868998A-F347-48F3-B449-1A1AD6CB4F74}">
+<file path=customXml/itemProps3.xml><?xml version="1.0" encoding="utf-8"?>
+<ds:datastoreItem xmlns:ds="http://schemas.openxmlformats.org/officeDocument/2006/customXml" ds:itemID="{5669A2EA-AC58-4864-BEAB-74BEF01C55DE}">
   <ds:schemaRefs>
-    <ds:schemaRef ds:uri="http://schemas.openxmlformats.org/officeDocument/2006/bibliography"/>
+    <ds:schemaRef ds:uri="http://schemas.microsoft.com/sharepoint/v3/contenttype/forms"/>
   </ds:schemaRefs>
 </ds:datastoreItem>
 </file>
 
-<file path=customXml/itemProps3.xml><?xml version="1.0" encoding="utf-8"?>
+<file path=customXml/itemProps4.xml><?xml version="1.0" encoding="utf-8"?>
 <ds:datastoreItem xmlns:ds="http://schemas.openxmlformats.org/officeDocument/2006/customXml" ds:itemID="{5D8D594A-F29F-4DB1-B008-C788F2671097}">
   <ds:schemaRefs>
     <ds:schemaRef ds:uri="http://schemas.microsoft.com/office/2006/metadata/properties"/>
@@ -5232,12 +5903,4 @@
     <ds:schemaRef ds:uri="82aa3ca4-1105-4b6c-83b1-a6de535551be"/>
   </ds:schemaRefs>
 </ds:datastoreItem>
-</file>
-
-<file path=customXml/itemProps4.xml><?xml version="1.0" encoding="utf-8"?>
-<ds:datastoreItem xmlns:ds="http://schemas.openxmlformats.org/officeDocument/2006/customXml" ds:itemID="{5669A2EA-AC58-4864-BEAB-74BEF01C55DE}">
-  <ds:schemaRefs>
-    <ds:schemaRef ds:uri="http://schemas.microsoft.com/sharepoint/v3/contenttype/forms"/>
-  </ds:schemaRefs>
-</ds:datastoreItem>
 </file>
</xml_diff>